<commit_message>
made some changes in DemoFile
</commit_message>
<xml_diff>
--- a/Bits-Assignment.docx
+++ b/Bits-Assignment.docx
@@ -234,6 +234,7 @@
       </w:pPr>
       <w:r>
         <w:rPr>
+          <w:noProof/>
           <w:sz w:val="28"/>
         </w:rPr>
         <w:drawing>
@@ -282,6 +283,7 @@
       </w:pPr>
       <w:r>
         <w:rPr>
+          <w:noProof/>
           <w:sz w:val="28"/>
         </w:rPr>
         <w:drawing>
@@ -366,6 +368,7 @@
       <w:r>
         <w:rPr>
           <w:b/>
+          <w:noProof/>
           <w:sz w:val="28"/>
         </w:rPr>
         <w:drawing>
@@ -475,6 +478,7 @@
       <w:r>
         <w:rPr>
           <w:b/>
+          <w:noProof/>
           <w:sz w:val="28"/>
         </w:rPr>
         <w:drawing>
@@ -606,6 +610,7 @@
       <w:r>
         <w:rPr>
           <w:b/>
+          <w:noProof/>
           <w:sz w:val="28"/>
         </w:rPr>
         <w:drawing>
@@ -707,6 +712,7 @@
       </w:pPr>
       <w:r>
         <w:rPr>
+          <w:noProof/>
           <w:sz w:val="28"/>
         </w:rPr>
         <w:lastRenderedPageBreak/>
@@ -762,6 +768,7 @@
       </w:pPr>
       <w:r>
         <w:rPr>
+          <w:noProof/>
           <w:sz w:val="28"/>
         </w:rPr>
         <w:drawing>
@@ -809,6 +816,7 @@
       </w:pPr>
       <w:r>
         <w:rPr>
+          <w:noProof/>
           <w:sz w:val="28"/>
         </w:rPr>
         <w:lastRenderedPageBreak/>
@@ -857,6 +865,7 @@
       </w:pPr>
       <w:r>
         <w:rPr>
+          <w:noProof/>
           <w:sz w:val="28"/>
         </w:rPr>
         <w:drawing>
@@ -912,34 +921,6 @@
     </w:p>
     <w:p>
       <w:pPr>
-        <w:rPr>
-          <w:sz w:val="28"/>
-        </w:rPr>
-      </w:pPr>
-    </w:p>
-    <w:p>
-      <w:pPr>
-        <w:rPr>
-          <w:sz w:val="28"/>
-        </w:rPr>
-      </w:pPr>
-    </w:p>
-    <w:p>
-      <w:pPr>
-        <w:rPr>
-          <w:sz w:val="28"/>
-        </w:rPr>
-      </w:pPr>
-    </w:p>
-    <w:p>
-      <w:pPr>
-        <w:rPr>
-          <w:sz w:val="28"/>
-        </w:rPr>
-      </w:pPr>
-    </w:p>
-    <w:p>
-      <w:pPr>
         <w:pStyle w:val="ListParagraph"/>
         <w:numPr>
           <w:ilvl w:val="0"/>
@@ -949,7 +930,6 @@
           <w:sz w:val="28"/>
         </w:rPr>
       </w:pPr>
-      <w:bookmarkStart w:id="0" w:name="_GoBack"/>
       <w:r>
         <w:rPr>
           <w:sz w:val="28"/>
@@ -957,7 +937,195 @@
         <w:t>While collaborating your work, showcase how conflicts are resolved</w:t>
       </w:r>
     </w:p>
-    <w:bookmarkEnd w:id="0"/>
+    <w:p>
+      <w:pPr>
+        <w:rPr>
+          <w:sz w:val="28"/>
+        </w:rPr>
+      </w:pPr>
+      <w:r>
+        <w:rPr>
+          <w:sz w:val="28"/>
+        </w:rPr>
+        <w:drawing>
+          <wp:inline distT="0" distB="0" distL="0" distR="0" wp14:anchorId="2A848061" wp14:editId="5268F1E2">
+            <wp:extent cx="5943600" cy="1480820"/>
+            <wp:effectExtent l="0" t="0" r="0" b="5080"/>
+            <wp:docPr id="2" name="Picture 2"/>
+            <wp:cNvGraphicFramePr>
+              <a:graphicFrameLocks xmlns:a="http://schemas.openxmlformats.org/drawingml/2006/main" noChangeAspect="1"/>
+            </wp:cNvGraphicFramePr>
+            <a:graphic xmlns:a="http://schemas.openxmlformats.org/drawingml/2006/main">
+              <a:graphicData uri="http://schemas.openxmlformats.org/drawingml/2006/picture">
+                <pic:pic xmlns:pic="http://schemas.openxmlformats.org/drawingml/2006/picture">
+                  <pic:nvPicPr>
+                    <pic:cNvPr id="1" name=""/>
+                    <pic:cNvPicPr/>
+                  </pic:nvPicPr>
+                  <pic:blipFill>
+                    <a:blip r:embed="rId17"/>
+                    <a:stretch>
+                      <a:fillRect/>
+                    </a:stretch>
+                  </pic:blipFill>
+                  <pic:spPr>
+                    <a:xfrm>
+                      <a:off x="0" y="0"/>
+                      <a:ext cx="5943600" cy="1480820"/>
+                    </a:xfrm>
+                    <a:prstGeom prst="rect">
+                      <a:avLst/>
+                    </a:prstGeom>
+                  </pic:spPr>
+                </pic:pic>
+              </a:graphicData>
+            </a:graphic>
+          </wp:inline>
+        </w:drawing>
+      </w:r>
+    </w:p>
+    <w:p>
+      <w:pPr>
+        <w:rPr>
+          <w:sz w:val="28"/>
+        </w:rPr>
+      </w:pPr>
+      <w:r>
+        <w:rPr>
+          <w:sz w:val="28"/>
+        </w:rPr>
+        <w:drawing>
+          <wp:inline distT="0" distB="0" distL="0" distR="0" wp14:anchorId="2B373D9B" wp14:editId="6B016669">
+            <wp:extent cx="5943600" cy="1580515"/>
+            <wp:effectExtent l="0" t="0" r="0" b="635"/>
+            <wp:docPr id="14" name="Picture 14"/>
+            <wp:cNvGraphicFramePr>
+              <a:graphicFrameLocks xmlns:a="http://schemas.openxmlformats.org/drawingml/2006/main" noChangeAspect="1"/>
+            </wp:cNvGraphicFramePr>
+            <a:graphic xmlns:a="http://schemas.openxmlformats.org/drawingml/2006/main">
+              <a:graphicData uri="http://schemas.openxmlformats.org/drawingml/2006/picture">
+                <pic:pic xmlns:pic="http://schemas.openxmlformats.org/drawingml/2006/picture">
+                  <pic:nvPicPr>
+                    <pic:cNvPr id="1" name=""/>
+                    <pic:cNvPicPr/>
+                  </pic:nvPicPr>
+                  <pic:blipFill>
+                    <a:blip r:embed="rId18"/>
+                    <a:stretch>
+                      <a:fillRect/>
+                    </a:stretch>
+                  </pic:blipFill>
+                  <pic:spPr>
+                    <a:xfrm>
+                      <a:off x="0" y="0"/>
+                      <a:ext cx="5943600" cy="1580515"/>
+                    </a:xfrm>
+                    <a:prstGeom prst="rect">
+                      <a:avLst/>
+                    </a:prstGeom>
+                  </pic:spPr>
+                </pic:pic>
+              </a:graphicData>
+            </a:graphic>
+          </wp:inline>
+        </w:drawing>
+      </w:r>
+    </w:p>
+    <w:p>
+      <w:pPr>
+        <w:rPr>
+          <w:sz w:val="28"/>
+        </w:rPr>
+      </w:pPr>
+      <w:r>
+        <w:rPr>
+          <w:sz w:val="28"/>
+        </w:rPr>
+        <w:lastRenderedPageBreak/>
+        <w:drawing>
+          <wp:inline distT="0" distB="0" distL="0" distR="0" wp14:anchorId="7771926B" wp14:editId="7333232A">
+            <wp:extent cx="5943600" cy="920115"/>
+            <wp:effectExtent l="0" t="0" r="0" b="0"/>
+            <wp:docPr id="15" name="Picture 15"/>
+            <wp:cNvGraphicFramePr>
+              <a:graphicFrameLocks xmlns:a="http://schemas.openxmlformats.org/drawingml/2006/main" noChangeAspect="1"/>
+            </wp:cNvGraphicFramePr>
+            <a:graphic xmlns:a="http://schemas.openxmlformats.org/drawingml/2006/main">
+              <a:graphicData uri="http://schemas.openxmlformats.org/drawingml/2006/picture">
+                <pic:pic xmlns:pic="http://schemas.openxmlformats.org/drawingml/2006/picture">
+                  <pic:nvPicPr>
+                    <pic:cNvPr id="1" name=""/>
+                    <pic:cNvPicPr/>
+                  </pic:nvPicPr>
+                  <pic:blipFill>
+                    <a:blip r:embed="rId19"/>
+                    <a:stretch>
+                      <a:fillRect/>
+                    </a:stretch>
+                  </pic:blipFill>
+                  <pic:spPr>
+                    <a:xfrm>
+                      <a:off x="0" y="0"/>
+                      <a:ext cx="5943600" cy="920115"/>
+                    </a:xfrm>
+                    <a:prstGeom prst="rect">
+                      <a:avLst/>
+                    </a:prstGeom>
+                  </pic:spPr>
+                </pic:pic>
+              </a:graphicData>
+            </a:graphic>
+          </wp:inline>
+        </w:drawing>
+      </w:r>
+    </w:p>
+    <w:p>
+      <w:pPr>
+        <w:rPr>
+          <w:sz w:val="28"/>
+        </w:rPr>
+      </w:pPr>
+      <w:r>
+        <w:rPr>
+          <w:sz w:val="28"/>
+        </w:rPr>
+        <w:drawing>
+          <wp:inline distT="0" distB="0" distL="0" distR="0" wp14:anchorId="7ABB10B9" wp14:editId="6420831C">
+            <wp:extent cx="5943600" cy="2059940"/>
+            <wp:effectExtent l="0" t="0" r="0" b="0"/>
+            <wp:docPr id="16" name="Picture 16"/>
+            <wp:cNvGraphicFramePr>
+              <a:graphicFrameLocks xmlns:a="http://schemas.openxmlformats.org/drawingml/2006/main" noChangeAspect="1"/>
+            </wp:cNvGraphicFramePr>
+            <a:graphic xmlns:a="http://schemas.openxmlformats.org/drawingml/2006/main">
+              <a:graphicData uri="http://schemas.openxmlformats.org/drawingml/2006/picture">
+                <pic:pic xmlns:pic="http://schemas.openxmlformats.org/drawingml/2006/picture">
+                  <pic:nvPicPr>
+                    <pic:cNvPr id="1" name=""/>
+                    <pic:cNvPicPr/>
+                  </pic:nvPicPr>
+                  <pic:blipFill>
+                    <a:blip r:embed="rId20"/>
+                    <a:stretch>
+                      <a:fillRect/>
+                    </a:stretch>
+                  </pic:blipFill>
+                  <pic:spPr>
+                    <a:xfrm>
+                      <a:off x="0" y="0"/>
+                      <a:ext cx="5943600" cy="2059940"/>
+                    </a:xfrm>
+                    <a:prstGeom prst="rect">
+                      <a:avLst/>
+                    </a:prstGeom>
+                  </pic:spPr>
+                </pic:pic>
+              </a:graphicData>
+            </a:graphic>
+          </wp:inline>
+        </w:drawing>
+      </w:r>
+    </w:p>
     <w:p>
       <w:pPr>
         <w:pStyle w:val="ListParagraph"/>
@@ -979,6 +1147,101 @@
     <w:p>
       <w:pPr>
         <w:pStyle w:val="ListParagraph"/>
+        <w:rPr>
+          <w:sz w:val="28"/>
+        </w:rPr>
+      </w:pPr>
+      <w:r>
+        <w:rPr>
+          <w:sz w:val="28"/>
+        </w:rPr>
+        <w:drawing>
+          <wp:inline distT="0" distB="0" distL="0" distR="0" wp14:anchorId="20620977" wp14:editId="17F17488">
+            <wp:extent cx="5943600" cy="998855"/>
+            <wp:effectExtent l="0" t="0" r="0" b="0"/>
+            <wp:docPr id="18" name="Picture 18"/>
+            <wp:cNvGraphicFramePr>
+              <a:graphicFrameLocks xmlns:a="http://schemas.openxmlformats.org/drawingml/2006/main" noChangeAspect="1"/>
+            </wp:cNvGraphicFramePr>
+            <a:graphic xmlns:a="http://schemas.openxmlformats.org/drawingml/2006/main">
+              <a:graphicData uri="http://schemas.openxmlformats.org/drawingml/2006/picture">
+                <pic:pic xmlns:pic="http://schemas.openxmlformats.org/drawingml/2006/picture">
+                  <pic:nvPicPr>
+                    <pic:cNvPr id="1" name=""/>
+                    <pic:cNvPicPr/>
+                  </pic:nvPicPr>
+                  <pic:blipFill>
+                    <a:blip r:embed="rId21"/>
+                    <a:stretch>
+                      <a:fillRect/>
+                    </a:stretch>
+                  </pic:blipFill>
+                  <pic:spPr>
+                    <a:xfrm>
+                      <a:off x="0" y="0"/>
+                      <a:ext cx="5943600" cy="998855"/>
+                    </a:xfrm>
+                    <a:prstGeom prst="rect">
+                      <a:avLst/>
+                    </a:prstGeom>
+                  </pic:spPr>
+                </pic:pic>
+              </a:graphicData>
+            </a:graphic>
+          </wp:inline>
+        </w:drawing>
+      </w:r>
+    </w:p>
+    <w:p>
+      <w:pPr>
+        <w:rPr>
+          <w:sz w:val="28"/>
+        </w:rPr>
+      </w:pPr>
+      <w:r>
+        <w:rPr>
+          <w:sz w:val="28"/>
+        </w:rPr>
+        <w:drawing>
+          <wp:inline distT="0" distB="0" distL="0" distR="0" wp14:anchorId="59C86E9C" wp14:editId="372D4834">
+            <wp:extent cx="5943600" cy="1924685"/>
+            <wp:effectExtent l="0" t="0" r="0" b="0"/>
+            <wp:docPr id="17" name="Picture 17"/>
+            <wp:cNvGraphicFramePr>
+              <a:graphicFrameLocks xmlns:a="http://schemas.openxmlformats.org/drawingml/2006/main" noChangeAspect="1"/>
+            </wp:cNvGraphicFramePr>
+            <a:graphic xmlns:a="http://schemas.openxmlformats.org/drawingml/2006/main">
+              <a:graphicData uri="http://schemas.openxmlformats.org/drawingml/2006/picture">
+                <pic:pic xmlns:pic="http://schemas.openxmlformats.org/drawingml/2006/picture">
+                  <pic:nvPicPr>
+                    <pic:cNvPr id="1" name=""/>
+                    <pic:cNvPicPr/>
+                  </pic:nvPicPr>
+                  <pic:blipFill>
+                    <a:blip r:embed="rId22"/>
+                    <a:stretch>
+                      <a:fillRect/>
+                    </a:stretch>
+                  </pic:blipFill>
+                  <pic:spPr>
+                    <a:xfrm>
+                      <a:off x="0" y="0"/>
+                      <a:ext cx="5943600" cy="1924685"/>
+                    </a:xfrm>
+                    <a:prstGeom prst="rect">
+                      <a:avLst/>
+                    </a:prstGeom>
+                  </pic:spPr>
+                </pic:pic>
+              </a:graphicData>
+            </a:graphic>
+          </wp:inline>
+        </w:drawing>
+      </w:r>
+    </w:p>
+    <w:p>
+      <w:pPr>
+        <w:pStyle w:val="ListParagraph"/>
         <w:numPr>
           <w:ilvl w:val="0"/>
           <w:numId w:val="1"/>
@@ -987,12 +1250,14 @@
           <w:sz w:val="28"/>
         </w:rPr>
       </w:pPr>
+      <w:bookmarkStart w:id="0" w:name="_GoBack"/>
       <w:r>
         <w:rPr>
           <w:sz w:val="28"/>
         </w:rPr>
         <w:t>Do a force push/commit and then later reset the changes</w:t>
       </w:r>
+      <w:bookmarkEnd w:id="0"/>
     </w:p>
     <w:p>
       <w:pPr>

</xml_diff>

<commit_message>
Doc file is updated
</commit_message>
<xml_diff>
--- a/Bits-Assignment.docx
+++ b/Bits-Assignment.docx
@@ -945,6 +945,7 @@
       </w:pPr>
       <w:r>
         <w:rPr>
+          <w:noProof/>
           <w:sz w:val="28"/>
         </w:rPr>
         <w:drawing>
@@ -992,6 +993,7 @@
       </w:pPr>
       <w:r>
         <w:rPr>
+          <w:noProof/>
           <w:sz w:val="28"/>
         </w:rPr>
         <w:drawing>
@@ -1039,6 +1041,7 @@
       </w:pPr>
       <w:r>
         <w:rPr>
+          <w:noProof/>
           <w:sz w:val="28"/>
         </w:rPr>
         <w:lastRenderedPageBreak/>
@@ -1087,6 +1090,7 @@
       </w:pPr>
       <w:r>
         <w:rPr>
+          <w:noProof/>
           <w:sz w:val="28"/>
         </w:rPr>
         <w:drawing>
@@ -1153,6 +1157,7 @@
       </w:pPr>
       <w:r>
         <w:rPr>
+          <w:noProof/>
           <w:sz w:val="28"/>
         </w:rPr>
         <w:drawing>
@@ -1200,6 +1205,7 @@
       </w:pPr>
       <w:r>
         <w:rPr>
+          <w:noProof/>
           <w:sz w:val="28"/>
         </w:rPr>
         <w:drawing>
@@ -1250,14 +1256,357 @@
           <w:sz w:val="28"/>
         </w:rPr>
       </w:pPr>
-      <w:bookmarkStart w:id="0" w:name="_GoBack"/>
       <w:r>
         <w:rPr>
           <w:sz w:val="28"/>
         </w:rPr>
         <w:t>Do a force push/commit and then later reset the changes</w:t>
       </w:r>
-      <w:bookmarkEnd w:id="0"/>
+    </w:p>
+    <w:p>
+      <w:pPr>
+        <w:pStyle w:val="ListParagraph"/>
+        <w:rPr>
+          <w:sz w:val="28"/>
+        </w:rPr>
+      </w:pPr>
+      <w:r>
+        <w:rPr>
+          <w:noProof/>
+          <w:sz w:val="28"/>
+        </w:rPr>
+        <w:lastRenderedPageBreak/>
+        <w:drawing>
+          <wp:inline distT="0" distB="0" distL="0" distR="0" wp14:anchorId="694CD7B0" wp14:editId="146DE2E0">
+            <wp:extent cx="5943600" cy="3609340"/>
+            <wp:effectExtent l="0" t="0" r="0" b="0"/>
+            <wp:docPr id="19" name="Picture 19"/>
+            <wp:cNvGraphicFramePr>
+              <a:graphicFrameLocks xmlns:a="http://schemas.openxmlformats.org/drawingml/2006/main" noChangeAspect="1"/>
+            </wp:cNvGraphicFramePr>
+            <a:graphic xmlns:a="http://schemas.openxmlformats.org/drawingml/2006/main">
+              <a:graphicData uri="http://schemas.openxmlformats.org/drawingml/2006/picture">
+                <pic:pic xmlns:pic="http://schemas.openxmlformats.org/drawingml/2006/picture">
+                  <pic:nvPicPr>
+                    <pic:cNvPr id="1" name=""/>
+                    <pic:cNvPicPr/>
+                  </pic:nvPicPr>
+                  <pic:blipFill>
+                    <a:blip r:embed="rId23"/>
+                    <a:stretch>
+                      <a:fillRect/>
+                    </a:stretch>
+                  </pic:blipFill>
+                  <pic:spPr>
+                    <a:xfrm>
+                      <a:off x="0" y="0"/>
+                      <a:ext cx="5943600" cy="3609340"/>
+                    </a:xfrm>
+                    <a:prstGeom prst="rect">
+                      <a:avLst/>
+                    </a:prstGeom>
+                  </pic:spPr>
+                </pic:pic>
+              </a:graphicData>
+            </a:graphic>
+          </wp:inline>
+        </w:drawing>
+      </w:r>
+    </w:p>
+    <w:p>
+      <w:pPr>
+        <w:pStyle w:val="ListParagraph"/>
+        <w:rPr>
+          <w:sz w:val="28"/>
+        </w:rPr>
+      </w:pPr>
+      <w:r>
+        <w:rPr>
+          <w:noProof/>
+          <w:sz w:val="28"/>
+        </w:rPr>
+        <w:drawing>
+          <wp:inline distT="0" distB="0" distL="0" distR="0" wp14:anchorId="37870718" wp14:editId="5C3038A9">
+            <wp:extent cx="5943600" cy="2731770"/>
+            <wp:effectExtent l="0" t="0" r="0" b="0"/>
+            <wp:docPr id="20" name="Picture 20"/>
+            <wp:cNvGraphicFramePr>
+              <a:graphicFrameLocks xmlns:a="http://schemas.openxmlformats.org/drawingml/2006/main" noChangeAspect="1"/>
+            </wp:cNvGraphicFramePr>
+            <a:graphic xmlns:a="http://schemas.openxmlformats.org/drawingml/2006/main">
+              <a:graphicData uri="http://schemas.openxmlformats.org/drawingml/2006/picture">
+                <pic:pic xmlns:pic="http://schemas.openxmlformats.org/drawingml/2006/picture">
+                  <pic:nvPicPr>
+                    <pic:cNvPr id="1" name=""/>
+                    <pic:cNvPicPr/>
+                  </pic:nvPicPr>
+                  <pic:blipFill>
+                    <a:blip r:embed="rId24"/>
+                    <a:stretch>
+                      <a:fillRect/>
+                    </a:stretch>
+                  </pic:blipFill>
+                  <pic:spPr>
+                    <a:xfrm>
+                      <a:off x="0" y="0"/>
+                      <a:ext cx="5943600" cy="2731770"/>
+                    </a:xfrm>
+                    <a:prstGeom prst="rect">
+                      <a:avLst/>
+                    </a:prstGeom>
+                  </pic:spPr>
+                </pic:pic>
+              </a:graphicData>
+            </a:graphic>
+          </wp:inline>
+        </w:drawing>
+      </w:r>
+    </w:p>
+    <w:p>
+      <w:pPr>
+        <w:pStyle w:val="ListParagraph"/>
+        <w:rPr>
+          <w:sz w:val="28"/>
+        </w:rPr>
+      </w:pPr>
+      <w:r>
+        <w:rPr>
+          <w:noProof/>
+          <w:sz w:val="28"/>
+        </w:rPr>
+        <w:drawing>
+          <wp:inline distT="0" distB="0" distL="0" distR="0" wp14:anchorId="0AFCADC7" wp14:editId="41E48E24">
+            <wp:extent cx="5943600" cy="1428750"/>
+            <wp:effectExtent l="0" t="0" r="0" b="0"/>
+            <wp:docPr id="21" name="Picture 21"/>
+            <wp:cNvGraphicFramePr>
+              <a:graphicFrameLocks xmlns:a="http://schemas.openxmlformats.org/drawingml/2006/main" noChangeAspect="1"/>
+            </wp:cNvGraphicFramePr>
+            <a:graphic xmlns:a="http://schemas.openxmlformats.org/drawingml/2006/main">
+              <a:graphicData uri="http://schemas.openxmlformats.org/drawingml/2006/picture">
+                <pic:pic xmlns:pic="http://schemas.openxmlformats.org/drawingml/2006/picture">
+                  <pic:nvPicPr>
+                    <pic:cNvPr id="1" name=""/>
+                    <pic:cNvPicPr/>
+                  </pic:nvPicPr>
+                  <pic:blipFill>
+                    <a:blip r:embed="rId25"/>
+                    <a:stretch>
+                      <a:fillRect/>
+                    </a:stretch>
+                  </pic:blipFill>
+                  <pic:spPr>
+                    <a:xfrm>
+                      <a:off x="0" y="0"/>
+                      <a:ext cx="5943600" cy="1428750"/>
+                    </a:xfrm>
+                    <a:prstGeom prst="rect">
+                      <a:avLst/>
+                    </a:prstGeom>
+                  </pic:spPr>
+                </pic:pic>
+              </a:graphicData>
+            </a:graphic>
+          </wp:inline>
+        </w:drawing>
+      </w:r>
+    </w:p>
+    <w:p>
+      <w:pPr>
+        <w:pStyle w:val="ListParagraph"/>
+        <w:rPr>
+          <w:sz w:val="28"/>
+        </w:rPr>
+      </w:pPr>
+      <w:r>
+        <w:rPr>
+          <w:noProof/>
+          <w:sz w:val="28"/>
+        </w:rPr>
+        <w:lastRenderedPageBreak/>
+        <w:drawing>
+          <wp:inline distT="0" distB="0" distL="0" distR="0" wp14:anchorId="4111BFF4" wp14:editId="2D846959">
+            <wp:extent cx="5943600" cy="2042160"/>
+            <wp:effectExtent l="0" t="0" r="0" b="0"/>
+            <wp:docPr id="22" name="Picture 22"/>
+            <wp:cNvGraphicFramePr>
+              <a:graphicFrameLocks xmlns:a="http://schemas.openxmlformats.org/drawingml/2006/main" noChangeAspect="1"/>
+            </wp:cNvGraphicFramePr>
+            <a:graphic xmlns:a="http://schemas.openxmlformats.org/drawingml/2006/main">
+              <a:graphicData uri="http://schemas.openxmlformats.org/drawingml/2006/picture">
+                <pic:pic xmlns:pic="http://schemas.openxmlformats.org/drawingml/2006/picture">
+                  <pic:nvPicPr>
+                    <pic:cNvPr id="1" name=""/>
+                    <pic:cNvPicPr/>
+                  </pic:nvPicPr>
+                  <pic:blipFill>
+                    <a:blip r:embed="rId26"/>
+                    <a:stretch>
+                      <a:fillRect/>
+                    </a:stretch>
+                  </pic:blipFill>
+                  <pic:spPr>
+                    <a:xfrm>
+                      <a:off x="0" y="0"/>
+                      <a:ext cx="5943600" cy="2042160"/>
+                    </a:xfrm>
+                    <a:prstGeom prst="rect">
+                      <a:avLst/>
+                    </a:prstGeom>
+                  </pic:spPr>
+                </pic:pic>
+              </a:graphicData>
+            </a:graphic>
+          </wp:inline>
+        </w:drawing>
+      </w:r>
+    </w:p>
+    <w:p>
+      <w:pPr>
+        <w:pStyle w:val="ListParagraph"/>
+        <w:rPr>
+          <w:sz w:val="28"/>
+        </w:rPr>
+      </w:pPr>
+      <w:r>
+        <w:rPr>
+          <w:noProof/>
+          <w:sz w:val="28"/>
+        </w:rPr>
+        <w:drawing>
+          <wp:inline distT="0" distB="0" distL="0" distR="0" wp14:anchorId="5E276994" wp14:editId="3ECA1BFE">
+            <wp:extent cx="5943600" cy="2163445"/>
+            <wp:effectExtent l="0" t="0" r="0" b="8255"/>
+            <wp:docPr id="23" name="Picture 23"/>
+            <wp:cNvGraphicFramePr>
+              <a:graphicFrameLocks xmlns:a="http://schemas.openxmlformats.org/drawingml/2006/main" noChangeAspect="1"/>
+            </wp:cNvGraphicFramePr>
+            <a:graphic xmlns:a="http://schemas.openxmlformats.org/drawingml/2006/main">
+              <a:graphicData uri="http://schemas.openxmlformats.org/drawingml/2006/picture">
+                <pic:pic xmlns:pic="http://schemas.openxmlformats.org/drawingml/2006/picture">
+                  <pic:nvPicPr>
+                    <pic:cNvPr id="1" name=""/>
+                    <pic:cNvPicPr/>
+                  </pic:nvPicPr>
+                  <pic:blipFill>
+                    <a:blip r:embed="rId27"/>
+                    <a:stretch>
+                      <a:fillRect/>
+                    </a:stretch>
+                  </pic:blipFill>
+                  <pic:spPr>
+                    <a:xfrm>
+                      <a:off x="0" y="0"/>
+                      <a:ext cx="5943600" cy="2163445"/>
+                    </a:xfrm>
+                    <a:prstGeom prst="rect">
+                      <a:avLst/>
+                    </a:prstGeom>
+                  </pic:spPr>
+                </pic:pic>
+              </a:graphicData>
+            </a:graphic>
+          </wp:inline>
+        </w:drawing>
+      </w:r>
+    </w:p>
+    <w:p>
+      <w:pPr>
+        <w:pStyle w:val="ListParagraph"/>
+        <w:rPr>
+          <w:sz w:val="28"/>
+        </w:rPr>
+      </w:pPr>
+      <w:r>
+        <w:rPr>
+          <w:noProof/>
+          <w:sz w:val="28"/>
+        </w:rPr>
+        <w:drawing>
+          <wp:inline distT="0" distB="0" distL="0" distR="0" wp14:anchorId="37A21558" wp14:editId="324A9904">
+            <wp:extent cx="5943600" cy="1173480"/>
+            <wp:effectExtent l="0" t="0" r="0" b="7620"/>
+            <wp:docPr id="24" name="Picture 24"/>
+            <wp:cNvGraphicFramePr>
+              <a:graphicFrameLocks xmlns:a="http://schemas.openxmlformats.org/drawingml/2006/main" noChangeAspect="1"/>
+            </wp:cNvGraphicFramePr>
+            <a:graphic xmlns:a="http://schemas.openxmlformats.org/drawingml/2006/main">
+              <a:graphicData uri="http://schemas.openxmlformats.org/drawingml/2006/picture">
+                <pic:pic xmlns:pic="http://schemas.openxmlformats.org/drawingml/2006/picture">
+                  <pic:nvPicPr>
+                    <pic:cNvPr id="1" name=""/>
+                    <pic:cNvPicPr/>
+                  </pic:nvPicPr>
+                  <pic:blipFill>
+                    <a:blip r:embed="rId28"/>
+                    <a:stretch>
+                      <a:fillRect/>
+                    </a:stretch>
+                  </pic:blipFill>
+                  <pic:spPr>
+                    <a:xfrm>
+                      <a:off x="0" y="0"/>
+                      <a:ext cx="5943600" cy="1173480"/>
+                    </a:xfrm>
+                    <a:prstGeom prst="rect">
+                      <a:avLst/>
+                    </a:prstGeom>
+                  </pic:spPr>
+                </pic:pic>
+              </a:graphicData>
+            </a:graphic>
+          </wp:inline>
+        </w:drawing>
+      </w:r>
+    </w:p>
+    <w:p>
+      <w:pPr>
+        <w:pStyle w:val="ListParagraph"/>
+        <w:rPr>
+          <w:sz w:val="28"/>
+        </w:rPr>
+      </w:pPr>
+      <w:r>
+        <w:rPr>
+          <w:noProof/>
+          <w:sz w:val="28"/>
+        </w:rPr>
+        <w:drawing>
+          <wp:inline distT="0" distB="0" distL="0" distR="0" wp14:anchorId="2B3BADB2" wp14:editId="79C2543B">
+            <wp:extent cx="5943600" cy="2690495"/>
+            <wp:effectExtent l="0" t="0" r="0" b="0"/>
+            <wp:docPr id="25" name="Picture 25"/>
+            <wp:cNvGraphicFramePr>
+              <a:graphicFrameLocks xmlns:a="http://schemas.openxmlformats.org/drawingml/2006/main" noChangeAspect="1"/>
+            </wp:cNvGraphicFramePr>
+            <a:graphic xmlns:a="http://schemas.openxmlformats.org/drawingml/2006/main">
+              <a:graphicData uri="http://schemas.openxmlformats.org/drawingml/2006/picture">
+                <pic:pic xmlns:pic="http://schemas.openxmlformats.org/drawingml/2006/picture">
+                  <pic:nvPicPr>
+                    <pic:cNvPr id="1" name=""/>
+                    <pic:cNvPicPr/>
+                  </pic:nvPicPr>
+                  <pic:blipFill>
+                    <a:blip r:embed="rId29"/>
+                    <a:stretch>
+                      <a:fillRect/>
+                    </a:stretch>
+                  </pic:blipFill>
+                  <pic:spPr>
+                    <a:xfrm>
+                      <a:off x="0" y="0"/>
+                      <a:ext cx="5943600" cy="2690495"/>
+                    </a:xfrm>
+                    <a:prstGeom prst="rect">
+                      <a:avLst/>
+                    </a:prstGeom>
+                  </pic:spPr>
+                </pic:pic>
+              </a:graphicData>
+            </a:graphic>
+          </wp:inline>
+        </w:drawing>
+      </w:r>
     </w:p>
     <w:p>
       <w:pPr>
@@ -1274,7 +1623,106 @@
         <w:rPr>
           <w:sz w:val="28"/>
         </w:rPr>
+        <w:lastRenderedPageBreak/>
         <w:t>Stage “development branch to production branch”</w:t>
+      </w:r>
+    </w:p>
+    <w:p>
+      <w:pPr>
+        <w:pStyle w:val="ListParagraph"/>
+        <w:rPr>
+          <w:sz w:val="28"/>
+        </w:rPr>
+      </w:pPr>
+      <w:r>
+        <w:rPr>
+          <w:noProof/>
+          <w:sz w:val="28"/>
+        </w:rPr>
+        <w:drawing>
+          <wp:inline distT="0" distB="0" distL="0" distR="0" wp14:anchorId="4AB30FAB" wp14:editId="322301D8">
+            <wp:extent cx="5943600" cy="3043555"/>
+            <wp:effectExtent l="0" t="0" r="0" b="4445"/>
+            <wp:docPr id="26" name="Picture 26"/>
+            <wp:cNvGraphicFramePr>
+              <a:graphicFrameLocks xmlns:a="http://schemas.openxmlformats.org/drawingml/2006/main" noChangeAspect="1"/>
+            </wp:cNvGraphicFramePr>
+            <a:graphic xmlns:a="http://schemas.openxmlformats.org/drawingml/2006/main">
+              <a:graphicData uri="http://schemas.openxmlformats.org/drawingml/2006/picture">
+                <pic:pic xmlns:pic="http://schemas.openxmlformats.org/drawingml/2006/picture">
+                  <pic:nvPicPr>
+                    <pic:cNvPr id="1" name=""/>
+                    <pic:cNvPicPr/>
+                  </pic:nvPicPr>
+                  <pic:blipFill>
+                    <a:blip r:embed="rId30"/>
+                    <a:stretch>
+                      <a:fillRect/>
+                    </a:stretch>
+                  </pic:blipFill>
+                  <pic:spPr>
+                    <a:xfrm>
+                      <a:off x="0" y="0"/>
+                      <a:ext cx="5943600" cy="3043555"/>
+                    </a:xfrm>
+                    <a:prstGeom prst="rect">
+                      <a:avLst/>
+                    </a:prstGeom>
+                  </pic:spPr>
+                </pic:pic>
+              </a:graphicData>
+            </a:graphic>
+          </wp:inline>
+        </w:drawing>
+      </w:r>
+    </w:p>
+    <w:p>
+      <w:pPr>
+        <w:pStyle w:val="ListParagraph"/>
+        <w:rPr>
+          <w:sz w:val="28"/>
+        </w:rPr>
+      </w:pPr>
+      <w:r>
+        <w:rPr>
+          <w:noProof/>
+          <w:sz w:val="28"/>
+        </w:rPr>
+        <w:drawing>
+          <wp:inline distT="0" distB="0" distL="0" distR="0" wp14:anchorId="6D987683" wp14:editId="38A8FC3B">
+            <wp:extent cx="5943600" cy="2120265"/>
+            <wp:effectExtent l="0" t="0" r="0" b="0"/>
+            <wp:docPr id="27" name="Picture 27"/>
+            <wp:cNvGraphicFramePr>
+              <a:graphicFrameLocks xmlns:a="http://schemas.openxmlformats.org/drawingml/2006/main" noChangeAspect="1"/>
+            </wp:cNvGraphicFramePr>
+            <a:graphic xmlns:a="http://schemas.openxmlformats.org/drawingml/2006/main">
+              <a:graphicData uri="http://schemas.openxmlformats.org/drawingml/2006/picture">
+                <pic:pic xmlns:pic="http://schemas.openxmlformats.org/drawingml/2006/picture">
+                  <pic:nvPicPr>
+                    <pic:cNvPr id="1" name=""/>
+                    <pic:cNvPicPr/>
+                  </pic:nvPicPr>
+                  <pic:blipFill>
+                    <a:blip r:embed="rId31"/>
+                    <a:stretch>
+                      <a:fillRect/>
+                    </a:stretch>
+                  </pic:blipFill>
+                  <pic:spPr>
+                    <a:xfrm>
+                      <a:off x="0" y="0"/>
+                      <a:ext cx="5943600" cy="2120265"/>
+                    </a:xfrm>
+                    <a:prstGeom prst="rect">
+                      <a:avLst/>
+                    </a:prstGeom>
+                  </pic:spPr>
+                </pic:pic>
+              </a:graphicData>
+            </a:graphic>
+          </wp:inline>
+        </w:drawing>
       </w:r>
     </w:p>
     <w:p>
@@ -1298,6 +1746,155 @@
     <w:p>
       <w:pPr>
         <w:pStyle w:val="ListParagraph"/>
+        <w:rPr>
+          <w:sz w:val="28"/>
+        </w:rPr>
+      </w:pPr>
+      <w:r>
+        <w:rPr>
+          <w:noProof/>
+          <w:sz w:val="28"/>
+        </w:rPr>
+        <w:drawing>
+          <wp:inline distT="0" distB="0" distL="0" distR="0" wp14:anchorId="703B83E9" wp14:editId="6EEF3ED6">
+            <wp:extent cx="5943600" cy="1024255"/>
+            <wp:effectExtent l="0" t="0" r="0" b="4445"/>
+            <wp:docPr id="28" name="Picture 28"/>
+            <wp:cNvGraphicFramePr>
+              <a:graphicFrameLocks xmlns:a="http://schemas.openxmlformats.org/drawingml/2006/main" noChangeAspect="1"/>
+            </wp:cNvGraphicFramePr>
+            <a:graphic xmlns:a="http://schemas.openxmlformats.org/drawingml/2006/main">
+              <a:graphicData uri="http://schemas.openxmlformats.org/drawingml/2006/picture">
+                <pic:pic xmlns:pic="http://schemas.openxmlformats.org/drawingml/2006/picture">
+                  <pic:nvPicPr>
+                    <pic:cNvPr id="1" name=""/>
+                    <pic:cNvPicPr/>
+                  </pic:nvPicPr>
+                  <pic:blipFill>
+                    <a:blip r:embed="rId32"/>
+                    <a:stretch>
+                      <a:fillRect/>
+                    </a:stretch>
+                  </pic:blipFill>
+                  <pic:spPr>
+                    <a:xfrm>
+                      <a:off x="0" y="0"/>
+                      <a:ext cx="5943600" cy="1024255"/>
+                    </a:xfrm>
+                    <a:prstGeom prst="rect">
+                      <a:avLst/>
+                    </a:prstGeom>
+                  </pic:spPr>
+                </pic:pic>
+              </a:graphicData>
+            </a:graphic>
+          </wp:inline>
+        </w:drawing>
+      </w:r>
+    </w:p>
+    <w:p>
+      <w:pPr>
+        <w:pStyle w:val="ListParagraph"/>
+        <w:rPr>
+          <w:sz w:val="28"/>
+        </w:rPr>
+      </w:pPr>
+      <w:r>
+        <w:rPr>
+          <w:noProof/>
+          <w:sz w:val="28"/>
+        </w:rPr>
+        <w:lastRenderedPageBreak/>
+        <w:drawing>
+          <wp:inline distT="0" distB="0" distL="0" distR="0" wp14:anchorId="76CABCA6" wp14:editId="5A1D5185">
+            <wp:extent cx="5943600" cy="2582545"/>
+            <wp:effectExtent l="0" t="0" r="0" b="8255"/>
+            <wp:docPr id="29" name="Picture 29"/>
+            <wp:cNvGraphicFramePr>
+              <a:graphicFrameLocks xmlns:a="http://schemas.openxmlformats.org/drawingml/2006/main" noChangeAspect="1"/>
+            </wp:cNvGraphicFramePr>
+            <a:graphic xmlns:a="http://schemas.openxmlformats.org/drawingml/2006/main">
+              <a:graphicData uri="http://schemas.openxmlformats.org/drawingml/2006/picture">
+                <pic:pic xmlns:pic="http://schemas.openxmlformats.org/drawingml/2006/picture">
+                  <pic:nvPicPr>
+                    <pic:cNvPr id="1" name=""/>
+                    <pic:cNvPicPr/>
+                  </pic:nvPicPr>
+                  <pic:blipFill>
+                    <a:blip r:embed="rId33"/>
+                    <a:stretch>
+                      <a:fillRect/>
+                    </a:stretch>
+                  </pic:blipFill>
+                  <pic:spPr>
+                    <a:xfrm>
+                      <a:off x="0" y="0"/>
+                      <a:ext cx="5943600" cy="2582545"/>
+                    </a:xfrm>
+                    <a:prstGeom prst="rect">
+                      <a:avLst/>
+                    </a:prstGeom>
+                  </pic:spPr>
+                </pic:pic>
+              </a:graphicData>
+            </a:graphic>
+          </wp:inline>
+        </w:drawing>
+      </w:r>
+    </w:p>
+    <w:p>
+      <w:pPr>
+        <w:pStyle w:val="ListParagraph"/>
+        <w:rPr>
+          <w:sz w:val="28"/>
+        </w:rPr>
+      </w:pPr>
+      <w:r>
+        <w:rPr>
+          <w:sz w:val="28"/>
+        </w:rPr>
+        <w:drawing>
+          <wp:inline distT="0" distB="0" distL="0" distR="0" wp14:anchorId="0301CBE7" wp14:editId="39515E71">
+            <wp:extent cx="5943600" cy="2418715"/>
+            <wp:effectExtent l="0" t="0" r="0" b="635"/>
+            <wp:docPr id="31" name="Picture 31"/>
+            <wp:cNvGraphicFramePr>
+              <a:graphicFrameLocks xmlns:a="http://schemas.openxmlformats.org/drawingml/2006/main" noChangeAspect="1"/>
+            </wp:cNvGraphicFramePr>
+            <a:graphic xmlns:a="http://schemas.openxmlformats.org/drawingml/2006/main">
+              <a:graphicData uri="http://schemas.openxmlformats.org/drawingml/2006/picture">
+                <pic:pic xmlns:pic="http://schemas.openxmlformats.org/drawingml/2006/picture">
+                  <pic:nvPicPr>
+                    <pic:cNvPr id="1" name=""/>
+                    <pic:cNvPicPr/>
+                  </pic:nvPicPr>
+                  <pic:blipFill>
+                    <a:blip r:embed="rId34"/>
+                    <a:stretch>
+                      <a:fillRect/>
+                    </a:stretch>
+                  </pic:blipFill>
+                  <pic:spPr>
+                    <a:xfrm>
+                      <a:off x="0" y="0"/>
+                      <a:ext cx="5943600" cy="2418715"/>
+                    </a:xfrm>
+                    <a:prstGeom prst="rect">
+                      <a:avLst/>
+                    </a:prstGeom>
+                  </pic:spPr>
+                </pic:pic>
+              </a:graphicData>
+            </a:graphic>
+          </wp:inline>
+        </w:drawing>
+      </w:r>
+      <w:bookmarkStart w:id="0" w:name="_GoBack"/>
+      <w:bookmarkEnd w:id="0"/>
+    </w:p>
+    <w:p>
+      <w:pPr>
+        <w:pStyle w:val="ListParagraph"/>
         <w:numPr>
           <w:ilvl w:val="0"/>
           <w:numId w:val="1"/>
@@ -1329,6 +1926,69 @@
     </w:p>
     <w:p>
       <w:pPr>
+        <w:rPr>
+          <w:sz w:val="28"/>
+        </w:rPr>
+      </w:pPr>
+      <w:r>
+        <w:rPr>
+          <w:noProof/>
+          <w:sz w:val="28"/>
+        </w:rPr>
+        <w:lastRenderedPageBreak/>
+        <w:drawing>
+          <wp:inline distT="0" distB="0" distL="0" distR="0" wp14:anchorId="2F3BEB9C" wp14:editId="1A8CFC7D">
+            <wp:extent cx="5943600" cy="3039110"/>
+            <wp:effectExtent l="0" t="0" r="0" b="8890"/>
+            <wp:docPr id="30" name="Picture 30"/>
+            <wp:cNvGraphicFramePr>
+              <a:graphicFrameLocks xmlns:a="http://schemas.openxmlformats.org/drawingml/2006/main" noChangeAspect="1"/>
+            </wp:cNvGraphicFramePr>
+            <a:graphic xmlns:a="http://schemas.openxmlformats.org/drawingml/2006/main">
+              <a:graphicData uri="http://schemas.openxmlformats.org/drawingml/2006/picture">
+                <pic:pic xmlns:pic="http://schemas.openxmlformats.org/drawingml/2006/picture">
+                  <pic:nvPicPr>
+                    <pic:cNvPr id="1" name=""/>
+                    <pic:cNvPicPr/>
+                  </pic:nvPicPr>
+                  <pic:blipFill>
+                    <a:blip r:embed="rId35"/>
+                    <a:stretch>
+                      <a:fillRect/>
+                    </a:stretch>
+                  </pic:blipFill>
+                  <pic:spPr>
+                    <a:xfrm>
+                      <a:off x="0" y="0"/>
+                      <a:ext cx="5943600" cy="3039110"/>
+                    </a:xfrm>
+                    <a:prstGeom prst="rect">
+                      <a:avLst/>
+                    </a:prstGeom>
+                  </pic:spPr>
+                </pic:pic>
+              </a:graphicData>
+            </a:graphic>
+          </wp:inline>
+        </w:drawing>
+      </w:r>
+    </w:p>
+    <w:p>
+      <w:pPr>
+        <w:rPr>
+          <w:sz w:val="28"/>
+        </w:rPr>
+      </w:pPr>
+    </w:p>
+    <w:p>
+      <w:pPr>
+        <w:rPr>
+          <w:sz w:val="28"/>
+        </w:rPr>
+      </w:pPr>
+    </w:p>
+    <w:p>
+      <w:pPr>
         <w:pStyle w:val="ListParagraph"/>
         <w:numPr>
           <w:ilvl w:val="0"/>
@@ -1342,7 +2002,6 @@
         <w:rPr>
           <w:sz w:val="28"/>
         </w:rPr>
-        <w:lastRenderedPageBreak/>
         <w:t>Pull Requests linked with e-mail to the manager who finally approves the changes.</w:t>
       </w:r>
     </w:p>

</xml_diff>